<commit_message>
Log and supplemental Framework specification
</commit_message>
<xml_diff>
--- a/doc/log/架构说明书.docx
+++ b/doc/log/架构说明书.docx
@@ -192,27 +192,16 @@
           <w:rFonts w:hint="eastAsia"/>
           <w:lang w:val="en-US" w:eastAsia="zh-CN"/>
         </w:rPr>
-        <w:t xml:space="preserve">                                                   </w:t>
-      </w:r>
-      <w:r>
-        <w:rPr>
-          <w:rFonts w:hint="eastAsia"/>
-          <w:sz w:val="24"/>
-          <w:szCs w:val="32"/>
+        <w:t xml:space="preserve">                                                  </w:t>
+      </w:r>
+      <w:bookmarkStart w:id="48" w:name="_GoBack"/>
+      <w:bookmarkEnd w:id="48"/>
+      <w:r>
+        <w:rPr>
+          <w:rFonts w:hint="eastAsia"/>
           <w:lang w:val="en-US" w:eastAsia="zh-CN"/>
         </w:rPr>
         <w:t xml:space="preserve"> </w:t>
-      </w:r>
-      <w:r>
-        <w:rPr>
-          <w:rFonts w:hint="eastAsia"/>
-          <w:b/>
-          <w:bCs/>
-          <w:sz w:val="36"/>
-          <w:szCs w:val="36"/>
-          <w:lang w:val="en-US" w:eastAsia="zh-CN"/>
-        </w:rPr>
-        <w:t>作者：张宏权</w:t>
       </w:r>
     </w:p>
     <w:p>
@@ -376,7 +365,7 @@
         </w:p>
         <w:p>
           <w:pPr>
-            <w:pStyle w:val="8"/>
+            <w:pStyle w:val="9"/>
             <w:tabs>
               <w:tab w:val="right" w:leader="dot" w:pos="8306"/>
             </w:tabs>
@@ -474,7 +463,7 @@
         </w:p>
         <w:p>
           <w:pPr>
-            <w:pStyle w:val="9"/>
+            <w:pStyle w:val="10"/>
             <w:tabs>
               <w:tab w:val="right" w:leader="dot" w:pos="8306"/>
             </w:tabs>
@@ -556,7 +545,7 @@
         </w:p>
         <w:p>
           <w:pPr>
-            <w:pStyle w:val="9"/>
+            <w:pStyle w:val="10"/>
             <w:tabs>
               <w:tab w:val="right" w:leader="dot" w:pos="8306"/>
             </w:tabs>
@@ -638,7 +627,7 @@
         </w:p>
         <w:p>
           <w:pPr>
-            <w:pStyle w:val="9"/>
+            <w:pStyle w:val="10"/>
             <w:tabs>
               <w:tab w:val="right" w:leader="dot" w:pos="8306"/>
             </w:tabs>
@@ -720,7 +709,7 @@
         </w:p>
         <w:p>
           <w:pPr>
-            <w:pStyle w:val="9"/>
+            <w:pStyle w:val="10"/>
             <w:tabs>
               <w:tab w:val="right" w:leader="dot" w:pos="8306"/>
             </w:tabs>
@@ -802,7 +791,7 @@
         </w:p>
         <w:p>
           <w:pPr>
-            <w:pStyle w:val="8"/>
+            <w:pStyle w:val="9"/>
             <w:tabs>
               <w:tab w:val="right" w:leader="dot" w:pos="8306"/>
             </w:tabs>
@@ -900,7 +889,7 @@
         </w:p>
         <w:p>
           <w:pPr>
-            <w:pStyle w:val="9"/>
+            <w:pStyle w:val="10"/>
             <w:tabs>
               <w:tab w:val="right" w:leader="dot" w:pos="8306"/>
             </w:tabs>
@@ -997,7 +986,7 @@
         </w:p>
         <w:p>
           <w:pPr>
-            <w:pStyle w:val="9"/>
+            <w:pStyle w:val="10"/>
             <w:tabs>
               <w:tab w:val="right" w:leader="dot" w:pos="8306"/>
             </w:tabs>
@@ -1094,7 +1083,7 @@
         </w:p>
         <w:p>
           <w:pPr>
-            <w:pStyle w:val="9"/>
+            <w:pStyle w:val="10"/>
             <w:tabs>
               <w:tab w:val="right" w:leader="dot" w:pos="8306"/>
             </w:tabs>
@@ -1191,7 +1180,7 @@
         </w:p>
         <w:p>
           <w:pPr>
-            <w:pStyle w:val="9"/>
+            <w:pStyle w:val="10"/>
             <w:tabs>
               <w:tab w:val="right" w:leader="dot" w:pos="8306"/>
             </w:tabs>
@@ -1288,7 +1277,7 @@
         </w:p>
         <w:p>
           <w:pPr>
-            <w:pStyle w:val="8"/>
+            <w:pStyle w:val="9"/>
             <w:tabs>
               <w:tab w:val="right" w:leader="dot" w:pos="8306"/>
             </w:tabs>
@@ -1386,7 +1375,7 @@
         </w:p>
         <w:p>
           <w:pPr>
-            <w:pStyle w:val="9"/>
+            <w:pStyle w:val="10"/>
             <w:tabs>
               <w:tab w:val="right" w:leader="dot" w:pos="8306"/>
             </w:tabs>
@@ -1468,7 +1457,7 @@
         </w:p>
         <w:p>
           <w:pPr>
-            <w:pStyle w:val="9"/>
+            <w:pStyle w:val="10"/>
             <w:tabs>
               <w:tab w:val="right" w:leader="dot" w:pos="8306"/>
             </w:tabs>
@@ -1550,7 +1539,7 @@
         </w:p>
         <w:p>
           <w:pPr>
-            <w:pStyle w:val="9"/>
+            <w:pStyle w:val="10"/>
             <w:tabs>
               <w:tab w:val="right" w:leader="dot" w:pos="8306"/>
             </w:tabs>
@@ -1632,7 +1621,7 @@
         </w:p>
         <w:p>
           <w:pPr>
-            <w:pStyle w:val="9"/>
+            <w:pStyle w:val="10"/>
             <w:tabs>
               <w:tab w:val="right" w:leader="dot" w:pos="8306"/>
             </w:tabs>
@@ -1714,7 +1703,7 @@
         </w:p>
         <w:p>
           <w:pPr>
-            <w:pStyle w:val="9"/>
+            <w:pStyle w:val="10"/>
             <w:tabs>
               <w:tab w:val="right" w:leader="dot" w:pos="8306"/>
             </w:tabs>
@@ -1796,7 +1785,7 @@
         </w:p>
         <w:p>
           <w:pPr>
-            <w:pStyle w:val="9"/>
+            <w:pStyle w:val="10"/>
             <w:tabs>
               <w:tab w:val="right" w:leader="dot" w:pos="8306"/>
             </w:tabs>
@@ -1878,7 +1867,7 @@
         </w:p>
         <w:p>
           <w:pPr>
-            <w:pStyle w:val="8"/>
+            <w:pStyle w:val="9"/>
             <w:tabs>
               <w:tab w:val="right" w:leader="dot" w:pos="8306"/>
             </w:tabs>
@@ -1976,7 +1965,7 @@
         </w:p>
         <w:p>
           <w:pPr>
-            <w:pStyle w:val="9"/>
+            <w:pStyle w:val="10"/>
             <w:tabs>
               <w:tab w:val="right" w:leader="dot" w:pos="8306"/>
             </w:tabs>
@@ -2058,7 +2047,7 @@
         </w:p>
         <w:p>
           <w:pPr>
-            <w:pStyle w:val="9"/>
+            <w:pStyle w:val="10"/>
             <w:tabs>
               <w:tab w:val="right" w:leader="dot" w:pos="8306"/>
             </w:tabs>
@@ -2140,7 +2129,7 @@
         </w:p>
         <w:p>
           <w:pPr>
-            <w:pStyle w:val="9"/>
+            <w:pStyle w:val="10"/>
             <w:tabs>
               <w:tab w:val="right" w:leader="dot" w:pos="8306"/>
             </w:tabs>
@@ -2222,7 +2211,7 @@
         </w:p>
         <w:p>
           <w:pPr>
-            <w:pStyle w:val="9"/>
+            <w:pStyle w:val="10"/>
             <w:tabs>
               <w:tab w:val="right" w:leader="dot" w:pos="8306"/>
             </w:tabs>
@@ -2304,7 +2293,7 @@
         </w:p>
         <w:p>
           <w:pPr>
-            <w:pStyle w:val="9"/>
+            <w:pStyle w:val="10"/>
             <w:tabs>
               <w:tab w:val="right" w:leader="dot" w:pos="8306"/>
             </w:tabs>
@@ -2386,7 +2375,7 @@
         </w:p>
         <w:p>
           <w:pPr>
-            <w:pStyle w:val="9"/>
+            <w:pStyle w:val="10"/>
             <w:tabs>
               <w:tab w:val="right" w:leader="dot" w:pos="8306"/>
             </w:tabs>
@@ -3128,6 +3117,355 @@
         <w:widowControl w:val="0"/>
         <w:numPr>
           <w:ilvl w:val="0"/>
+          <w:numId w:val="1"/>
+        </w:numPr>
+        <w:ind w:left="420" w:leftChars="0" w:hanging="420" w:firstLineChars="0"/>
+        <w:jc w:val="both"/>
+        <w:rPr>
+          <w:rFonts w:hint="eastAsia" w:asciiTheme="minorEastAsia" w:hAnsiTheme="minorEastAsia" w:eastAsiaTheme="minorEastAsia" w:cstheme="minorEastAsia"/>
+          <w:sz w:val="24"/>
+          <w:szCs w:val="24"/>
+          <w:lang w:val="en-US" w:eastAsia="zh-CN"/>
+        </w:rPr>
+      </w:pPr>
+      <w:r>
+        <w:rPr>
+          <w:rFonts w:hint="eastAsia" w:asciiTheme="majorEastAsia" w:hAnsiTheme="majorEastAsia" w:eastAsiaTheme="majorEastAsia" w:cstheme="majorEastAsia"/>
+          <w:sz w:val="28"/>
+          <w:szCs w:val="28"/>
+          <w:lang w:val="en-US" w:eastAsia="zh-CN"/>
+        </w:rPr>
+        <w:t>抽象原则：</w:t>
+      </w:r>
+      <w:r>
+        <w:rPr>
+          <w:rFonts w:hint="eastAsia" w:asciiTheme="minorEastAsia" w:hAnsiTheme="minorEastAsia" w:eastAsiaTheme="minorEastAsia" w:cstheme="minorEastAsia"/>
+          <w:i w:val="0"/>
+          <w:caps w:val="0"/>
+          <w:color w:val="333333"/>
+          <w:spacing w:val="0"/>
+          <w:sz w:val="24"/>
+          <w:szCs w:val="24"/>
+          <w:shd w:val="clear" w:fill="FFFFFF"/>
+        </w:rPr>
+        <w:t>各平台(含基础设施、中间件技术服务、各层业务服务等)需要通过合理地抽象，将内部信息、处理与扩展能力聚合成标准的服务于扩展接口，并通过统一的形式提供给使用者，屏蔽内部的实现与运行细节。</w:t>
+      </w:r>
+    </w:p>
+    <w:p>
+      <w:pPr>
+        <w:widowControl w:val="0"/>
+        <w:numPr>
+          <w:ilvl w:val="0"/>
+          <w:numId w:val="1"/>
+        </w:numPr>
+        <w:ind w:left="420" w:leftChars="0" w:hanging="420" w:firstLineChars="0"/>
+        <w:jc w:val="both"/>
+        <w:rPr>
+          <w:rFonts w:hint="eastAsia" w:asciiTheme="minorEastAsia" w:hAnsiTheme="minorEastAsia" w:eastAsiaTheme="minorEastAsia" w:cstheme="minorEastAsia"/>
+          <w:sz w:val="24"/>
+          <w:szCs w:val="24"/>
+          <w:lang w:val="en-US" w:eastAsia="zh-CN"/>
+        </w:rPr>
+      </w:pPr>
+      <w:r>
+        <w:rPr>
+          <w:rFonts w:hint="eastAsia" w:asciiTheme="minorEastAsia" w:hAnsiTheme="minorEastAsia" w:cstheme="minorEastAsia"/>
+          <w:b/>
+          <w:bCs/>
+          <w:i w:val="0"/>
+          <w:caps w:val="0"/>
+          <w:color w:val="333333"/>
+          <w:spacing w:val="0"/>
+          <w:sz w:val="24"/>
+          <w:szCs w:val="24"/>
+          <w:shd w:val="clear" w:fill="FFFFFF"/>
+          <w:lang w:val="en-US" w:eastAsia="zh-CN"/>
+        </w:rPr>
+        <w:t>共享原则</w:t>
+      </w:r>
+      <w:r>
+        <w:rPr>
+          <w:rFonts w:hint="eastAsia" w:asciiTheme="minorEastAsia" w:hAnsiTheme="minorEastAsia" w:cstheme="minorEastAsia"/>
+          <w:i w:val="0"/>
+          <w:caps w:val="0"/>
+          <w:color w:val="333333"/>
+          <w:spacing w:val="0"/>
+          <w:sz w:val="24"/>
+          <w:szCs w:val="24"/>
+          <w:shd w:val="clear" w:fill="FFFFFF"/>
+          <w:lang w:val="en-US" w:eastAsia="zh-CN"/>
+        </w:rPr>
+        <w:t>：</w:t>
+      </w:r>
+      <w:r>
+        <w:rPr>
+          <w:rFonts w:hint="eastAsia" w:asciiTheme="minorEastAsia" w:hAnsiTheme="minorEastAsia" w:eastAsiaTheme="minorEastAsia" w:cstheme="minorEastAsia"/>
+          <w:i w:val="0"/>
+          <w:caps w:val="0"/>
+          <w:color w:val="333333"/>
+          <w:spacing w:val="0"/>
+          <w:sz w:val="24"/>
+          <w:szCs w:val="24"/>
+          <w:shd w:val="clear" w:fill="FFFFFF"/>
+        </w:rPr>
+        <w:t>最大化重用数据、计算资源、业务组件等资产，防止数据、逻辑与技术实现不一致性带来的管理复杂性，避免重复建设成本与管理成本，通过安全机制保证共享资产的合法使用，通过业务分级保障共享资源效益最大化。</w:t>
+      </w:r>
+    </w:p>
+    <w:p>
+      <w:pPr>
+        <w:widowControl w:val="0"/>
+        <w:numPr>
+          <w:numId w:val="0"/>
+        </w:numPr>
+        <w:ind w:leftChars="0"/>
+        <w:jc w:val="both"/>
+        <w:rPr>
+          <w:rFonts w:hint="eastAsia" w:asciiTheme="minorEastAsia" w:hAnsiTheme="minorEastAsia" w:eastAsiaTheme="minorEastAsia" w:cstheme="minorEastAsia"/>
+          <w:sz w:val="24"/>
+          <w:szCs w:val="24"/>
+          <w:lang w:val="en-US" w:eastAsia="zh-CN"/>
+        </w:rPr>
+      </w:pPr>
+    </w:p>
+    <w:p>
+      <w:pPr>
+        <w:widowControl w:val="0"/>
+        <w:numPr>
+          <w:ilvl w:val="0"/>
+          <w:numId w:val="1"/>
+        </w:numPr>
+        <w:ind w:left="420" w:leftChars="0" w:hanging="420" w:firstLineChars="0"/>
+        <w:jc w:val="both"/>
+        <w:rPr>
+          <w:rFonts w:hint="eastAsia" w:asciiTheme="minorEastAsia" w:hAnsiTheme="minorEastAsia" w:eastAsiaTheme="minorEastAsia" w:cstheme="minorEastAsia"/>
+          <w:sz w:val="24"/>
+          <w:szCs w:val="24"/>
+          <w:lang w:val="en-US" w:eastAsia="zh-CN"/>
+        </w:rPr>
+      </w:pPr>
+      <w:r>
+        <w:rPr>
+          <w:rFonts w:hint="eastAsia" w:asciiTheme="minorEastAsia" w:hAnsiTheme="minorEastAsia" w:cstheme="minorEastAsia"/>
+          <w:b/>
+          <w:bCs/>
+          <w:i w:val="0"/>
+          <w:caps w:val="0"/>
+          <w:color w:val="333333"/>
+          <w:spacing w:val="0"/>
+          <w:sz w:val="24"/>
+          <w:szCs w:val="24"/>
+          <w:shd w:val="clear" w:fill="FFFFFF"/>
+          <w:lang w:val="en-US" w:eastAsia="zh-CN"/>
+        </w:rPr>
+        <w:t>自治原则</w:t>
+      </w:r>
+      <w:r>
+        <w:rPr>
+          <w:rFonts w:hint="eastAsia" w:asciiTheme="minorEastAsia" w:hAnsiTheme="minorEastAsia" w:cstheme="minorEastAsia"/>
+          <w:i w:val="0"/>
+          <w:caps w:val="0"/>
+          <w:color w:val="333333"/>
+          <w:spacing w:val="0"/>
+          <w:sz w:val="24"/>
+          <w:szCs w:val="24"/>
+          <w:shd w:val="clear" w:fill="FFFFFF"/>
+          <w:lang w:val="en-US" w:eastAsia="zh-CN"/>
+        </w:rPr>
+        <w:t>：</w:t>
+      </w:r>
+      <w:r>
+        <w:rPr>
+          <w:rFonts w:hint="eastAsia" w:asciiTheme="minorEastAsia" w:hAnsiTheme="minorEastAsia" w:eastAsiaTheme="minorEastAsia" w:cstheme="minorEastAsia"/>
+          <w:i w:val="0"/>
+          <w:caps w:val="0"/>
+          <w:color w:val="333333"/>
+          <w:spacing w:val="0"/>
+          <w:sz w:val="24"/>
+          <w:szCs w:val="24"/>
+          <w:shd w:val="clear" w:fill="FFFFFF"/>
+        </w:rPr>
+        <w:t>每一个组件（计算资源、业务组件、信息实体等）具备最大可能的自我完备性，可独立运行、监控、部署、配置与禁用，具备确定的SLA，并与其它组件之间以松散耦合的方式进行协作。当依赖的组件不存在或者无法正常提供服务时，能够以良好的方式降级，且在故障解除后自动恢复。</w:t>
+      </w:r>
+    </w:p>
+    <w:p>
+      <w:pPr>
+        <w:widowControl w:val="0"/>
+        <w:numPr>
+          <w:numId w:val="0"/>
+        </w:numPr>
+        <w:ind w:leftChars="0"/>
+        <w:jc w:val="both"/>
+        <w:rPr>
+          <w:rFonts w:hint="eastAsia" w:asciiTheme="minorEastAsia" w:hAnsiTheme="minorEastAsia" w:eastAsiaTheme="minorEastAsia" w:cstheme="minorEastAsia"/>
+          <w:sz w:val="24"/>
+          <w:szCs w:val="24"/>
+          <w:lang w:val="en-US" w:eastAsia="zh-CN"/>
+        </w:rPr>
+      </w:pPr>
+    </w:p>
+    <w:p>
+      <w:pPr>
+        <w:widowControl w:val="0"/>
+        <w:numPr>
+          <w:ilvl w:val="0"/>
+          <w:numId w:val="1"/>
+        </w:numPr>
+        <w:ind w:left="420" w:leftChars="0" w:hanging="420" w:firstLineChars="0"/>
+        <w:jc w:val="both"/>
+        <w:rPr>
+          <w:rFonts w:hint="eastAsia" w:asciiTheme="minorEastAsia" w:hAnsiTheme="minorEastAsia" w:eastAsiaTheme="minorEastAsia" w:cstheme="minorEastAsia"/>
+          <w:sz w:val="24"/>
+          <w:szCs w:val="24"/>
+          <w:lang w:val="en-US" w:eastAsia="zh-CN"/>
+        </w:rPr>
+      </w:pPr>
+      <w:r>
+        <w:rPr>
+          <w:rFonts w:hint="eastAsia" w:asciiTheme="minorEastAsia" w:hAnsiTheme="minorEastAsia" w:cstheme="minorEastAsia"/>
+          <w:b/>
+          <w:bCs/>
+          <w:i w:val="0"/>
+          <w:caps w:val="0"/>
+          <w:color w:val="333333"/>
+          <w:spacing w:val="0"/>
+          <w:sz w:val="24"/>
+          <w:szCs w:val="24"/>
+          <w:shd w:val="clear" w:fill="FFFFFF"/>
+          <w:lang w:val="en-US" w:eastAsia="zh-CN"/>
+        </w:rPr>
+        <w:t>冗余原则</w:t>
+      </w:r>
+      <w:r>
+        <w:rPr>
+          <w:rFonts w:hint="eastAsia" w:asciiTheme="minorEastAsia" w:hAnsiTheme="minorEastAsia" w:cstheme="minorEastAsia"/>
+          <w:i w:val="0"/>
+          <w:caps w:val="0"/>
+          <w:color w:val="333333"/>
+          <w:spacing w:val="0"/>
+          <w:sz w:val="24"/>
+          <w:szCs w:val="24"/>
+          <w:shd w:val="clear" w:fill="FFFFFF"/>
+          <w:lang w:val="en-US" w:eastAsia="zh-CN"/>
+        </w:rPr>
+        <w:t>:</w:t>
+      </w:r>
+      <w:r>
+        <w:rPr>
+          <w:rFonts w:hint="eastAsia" w:asciiTheme="minorEastAsia" w:hAnsiTheme="minorEastAsia" w:eastAsiaTheme="minorEastAsia" w:cstheme="minorEastAsia"/>
+          <w:i w:val="0"/>
+          <w:caps w:val="0"/>
+          <w:color w:val="333333"/>
+          <w:spacing w:val="0"/>
+          <w:sz w:val="24"/>
+          <w:szCs w:val="24"/>
+          <w:shd w:val="clear" w:fill="FFFFFF"/>
+        </w:rPr>
+        <w:t>各组件（计算资源、业务组件、数据等）都必须有充分、合理的冗余实例，保证单一组件实例失效不影响业务正常运行（多活/热备），或可以通过切换备份实例快速恢复（温备/冷备），不会丢失不可恢复的数据。针对不同类型的组件，需要明确定义冗余量与冗余类型。</w:t>
+      </w:r>
+    </w:p>
+    <w:p>
+      <w:pPr>
+        <w:widowControl w:val="0"/>
+        <w:numPr>
+          <w:numId w:val="0"/>
+        </w:numPr>
+        <w:ind w:leftChars="0"/>
+        <w:jc w:val="both"/>
+        <w:rPr>
+          <w:rFonts w:hint="eastAsia" w:asciiTheme="minorEastAsia" w:hAnsiTheme="minorEastAsia" w:eastAsiaTheme="minorEastAsia" w:cstheme="minorEastAsia"/>
+          <w:sz w:val="24"/>
+          <w:szCs w:val="24"/>
+          <w:lang w:val="en-US" w:eastAsia="zh-CN"/>
+        </w:rPr>
+      </w:pPr>
+    </w:p>
+    <w:p>
+      <w:pPr>
+        <w:widowControl w:val="0"/>
+        <w:numPr>
+          <w:ilvl w:val="0"/>
+          <w:numId w:val="1"/>
+        </w:numPr>
+        <w:ind w:left="420" w:leftChars="0" w:hanging="420" w:firstLineChars="0"/>
+        <w:jc w:val="both"/>
+        <w:rPr>
+          <w:rFonts w:hint="eastAsia" w:asciiTheme="minorEastAsia" w:hAnsiTheme="minorEastAsia" w:eastAsiaTheme="minorEastAsia" w:cstheme="minorEastAsia"/>
+          <w:b/>
+          <w:bCs/>
+          <w:sz w:val="24"/>
+          <w:szCs w:val="24"/>
+          <w:lang w:val="en-US" w:eastAsia="zh-CN"/>
+        </w:rPr>
+      </w:pPr>
+      <w:r>
+        <w:rPr>
+          <w:rFonts w:hint="default" w:ascii="Helvetica" w:hAnsi="Helvetica" w:eastAsia="Helvetica" w:cs="Helvetica"/>
+          <w:b/>
+          <w:bCs/>
+          <w:i w:val="0"/>
+          <w:caps w:val="0"/>
+          <w:color w:val="333333"/>
+          <w:spacing w:val="0"/>
+          <w:sz w:val="24"/>
+          <w:szCs w:val="24"/>
+          <w:shd w:val="clear" w:fill="FFFFFF"/>
+        </w:rPr>
+        <w:t> </w:t>
+      </w:r>
+      <w:r>
+        <w:rPr>
+          <w:rFonts w:hint="eastAsia" w:ascii="Helvetica" w:hAnsi="Helvetica" w:eastAsia="宋体" w:cs="Helvetica"/>
+          <w:b/>
+          <w:bCs/>
+          <w:i w:val="0"/>
+          <w:caps w:val="0"/>
+          <w:color w:val="333333"/>
+          <w:spacing w:val="0"/>
+          <w:sz w:val="24"/>
+          <w:szCs w:val="24"/>
+          <w:shd w:val="clear" w:fill="FFFFFF"/>
+          <w:lang w:val="en-US" w:eastAsia="zh-CN"/>
+        </w:rPr>
+        <w:t>分布原则：</w:t>
+      </w:r>
+      <w:r>
+        <w:rPr>
+          <w:rFonts w:hint="eastAsia" w:asciiTheme="minorEastAsia" w:hAnsiTheme="minorEastAsia" w:eastAsiaTheme="minorEastAsia" w:cstheme="minorEastAsia"/>
+          <w:i w:val="0"/>
+          <w:caps w:val="0"/>
+          <w:color w:val="333333"/>
+          <w:spacing w:val="0"/>
+          <w:sz w:val="24"/>
+          <w:szCs w:val="24"/>
+          <w:shd w:val="clear" w:fill="FFFFFF"/>
+        </w:rPr>
+        <w:t>整个系统拆分成职责清晰、粒度恰当、便于管理的组件，各组件（计算资源、业务组件、数据等）可分布部署运行。组件的拆分与分布可以采取复制、根据功能垂直拆分、或根据用户与访问模式水平拆分等形式。</w:t>
+      </w:r>
+    </w:p>
+    <w:p>
+      <w:pPr>
+        <w:widowControl w:val="0"/>
+        <w:numPr>
+          <w:numId w:val="0"/>
+        </w:numPr>
+        <w:jc w:val="both"/>
+        <w:rPr>
+          <w:rFonts w:hint="default" w:ascii="Helvetica" w:hAnsi="Helvetica" w:eastAsia="Helvetica" w:cs="Helvetica"/>
+          <w:i w:val="0"/>
+          <w:caps w:val="0"/>
+          <w:color w:val="333333"/>
+          <w:spacing w:val="0"/>
+          <w:sz w:val="16"/>
+          <w:szCs w:val="16"/>
+          <w:shd w:val="clear" w:fill="FFFFFF"/>
+        </w:rPr>
+      </w:pPr>
+    </w:p>
+    <w:p>
+      <w:pPr>
+        <w:widowControl w:val="0"/>
+        <w:numPr>
+          <w:ilvl w:val="0"/>
           <w:numId w:val="0"/>
         </w:numPr>
         <w:jc w:val="both"/>
@@ -3171,6 +3509,99 @@
         <w:widowControl w:val="0"/>
         <w:numPr>
           <w:ilvl w:val="0"/>
+          <w:numId w:val="1"/>
+        </w:numPr>
+        <w:ind w:left="420" w:leftChars="0" w:hanging="420" w:firstLineChars="0"/>
+        <w:jc w:val="both"/>
+        <w:rPr>
+          <w:rFonts w:hint="eastAsia" w:asciiTheme="majorEastAsia" w:hAnsiTheme="majorEastAsia" w:eastAsiaTheme="majorEastAsia" w:cstheme="majorEastAsia"/>
+          <w:sz w:val="28"/>
+          <w:szCs w:val="28"/>
+          <w:lang w:val="en-US" w:eastAsia="zh-CN"/>
+        </w:rPr>
+      </w:pPr>
+      <w:r>
+        <w:rPr>
+          <w:rFonts w:hint="eastAsia" w:asciiTheme="majorEastAsia" w:hAnsiTheme="majorEastAsia" w:eastAsiaTheme="majorEastAsia" w:cstheme="majorEastAsia"/>
+          <w:sz w:val="28"/>
+          <w:szCs w:val="28"/>
+          <w:lang w:val="en-US" w:eastAsia="zh-CN"/>
+        </w:rPr>
+        <w:t xml:space="preserve">  跨地域的系统外部用户通过Internet网来使用系统的功能。</w:t>
+      </w:r>
+    </w:p>
+    <w:p>
+      <w:pPr>
+        <w:widowControl w:val="0"/>
+        <w:numPr>
+          <w:ilvl w:val="0"/>
+          <w:numId w:val="1"/>
+        </w:numPr>
+        <w:ind w:left="420" w:leftChars="0" w:hanging="420" w:firstLineChars="0"/>
+        <w:jc w:val="both"/>
+        <w:rPr>
+          <w:rFonts w:hint="eastAsia" w:asciiTheme="majorEastAsia" w:hAnsiTheme="majorEastAsia" w:eastAsiaTheme="majorEastAsia" w:cstheme="majorEastAsia"/>
+          <w:sz w:val="28"/>
+          <w:szCs w:val="28"/>
+          <w:lang w:val="en-US" w:eastAsia="zh-CN"/>
+        </w:rPr>
+      </w:pPr>
+      <w:r>
+        <w:rPr>
+          <w:rFonts w:hint="eastAsia" w:asciiTheme="majorEastAsia" w:hAnsiTheme="majorEastAsia" w:eastAsiaTheme="majorEastAsia" w:cstheme="majorEastAsia"/>
+          <w:sz w:val="28"/>
+          <w:szCs w:val="28"/>
+          <w:lang w:val="en-US" w:eastAsia="zh-CN"/>
+        </w:rPr>
+        <w:t>内部用户、系统管理员在安全性较高的内网中使用系统的功能。</w:t>
+      </w:r>
+    </w:p>
+    <w:p>
+      <w:pPr>
+        <w:widowControl w:val="0"/>
+        <w:numPr>
+          <w:ilvl w:val="0"/>
+          <w:numId w:val="1"/>
+        </w:numPr>
+        <w:ind w:left="420" w:leftChars="0" w:hanging="420" w:firstLineChars="0"/>
+        <w:jc w:val="both"/>
+        <w:rPr>
+          <w:rFonts w:hint="eastAsia" w:asciiTheme="majorEastAsia" w:hAnsiTheme="majorEastAsia" w:eastAsiaTheme="majorEastAsia" w:cstheme="majorEastAsia"/>
+          <w:sz w:val="28"/>
+          <w:szCs w:val="28"/>
+          <w:lang w:val="en-US" w:eastAsia="zh-CN"/>
+        </w:rPr>
+      </w:pPr>
+      <w:r>
+        <w:rPr>
+          <w:rFonts w:hint="eastAsia" w:asciiTheme="majorEastAsia" w:hAnsiTheme="majorEastAsia" w:eastAsiaTheme="majorEastAsia" w:cstheme="majorEastAsia"/>
+          <w:sz w:val="28"/>
+          <w:szCs w:val="28"/>
+          <w:lang w:val="en-US" w:eastAsia="zh-CN"/>
+        </w:rPr>
+        <w:t>消息通知系统是目标系统为了实现相关功能而需要进行协作的一个外部系统，它能够向用户发送email，或者发送短消息。</w:t>
+      </w:r>
+    </w:p>
+    <w:p>
+      <w:pPr>
+        <w:widowControl w:val="0"/>
+        <w:numPr>
+          <w:numId w:val="0"/>
+        </w:numPr>
+        <w:jc w:val="both"/>
+        <w:rPr>
+          <w:rFonts w:hint="eastAsia" w:asciiTheme="majorEastAsia" w:hAnsiTheme="majorEastAsia" w:eastAsiaTheme="majorEastAsia" w:cstheme="majorEastAsia"/>
+          <w:sz w:val="28"/>
+          <w:szCs w:val="28"/>
+          <w:lang w:val="en-US" w:eastAsia="zh-CN"/>
+        </w:rPr>
+      </w:pPr>
+    </w:p>
+    <w:p>
+      <w:pPr>
+        <w:widowControl w:val="0"/>
+        <w:numPr>
+          <w:ilvl w:val="0"/>
           <w:numId w:val="0"/>
         </w:numPr>
         <w:jc w:val="both"/>
@@ -3202,6 +3633,185 @@
         </w:numPr>
         <w:jc w:val="both"/>
         <w:rPr>
+          <w:rFonts w:hint="eastAsia" w:asciiTheme="minorEastAsia" w:hAnsiTheme="minorEastAsia" w:eastAsiaTheme="minorEastAsia" w:cstheme="minorEastAsia"/>
+          <w:i w:val="0"/>
+          <w:caps w:val="0"/>
+          <w:color w:val="333333"/>
+          <w:spacing w:val="0"/>
+          <w:sz w:val="28"/>
+          <w:szCs w:val="28"/>
+          <w:shd w:val="clear" w:fill="FFFFFF"/>
+        </w:rPr>
+      </w:pPr>
+      <w:r>
+        <w:rPr>
+          <w:rFonts w:hint="eastAsia" w:asciiTheme="minorEastAsia" w:hAnsiTheme="minorEastAsia" w:eastAsiaTheme="minorEastAsia" w:cstheme="minorEastAsia"/>
+          <w:i w:val="0"/>
+          <w:caps w:val="0"/>
+          <w:color w:val="333333"/>
+          <w:spacing w:val="0"/>
+          <w:sz w:val="28"/>
+          <w:szCs w:val="28"/>
+          <w:shd w:val="clear" w:fill="FFFFFF"/>
+        </w:rPr>
+        <w:t>非功能性需求</w:t>
+      </w:r>
+      <w:r>
+        <w:rPr>
+          <w:rFonts w:hint="eastAsia" w:asciiTheme="minorEastAsia" w:hAnsiTheme="minorEastAsia" w:cstheme="minorEastAsia"/>
+          <w:i w:val="0"/>
+          <w:caps w:val="0"/>
+          <w:color w:val="333333"/>
+          <w:spacing w:val="0"/>
+          <w:sz w:val="28"/>
+          <w:szCs w:val="28"/>
+          <w:shd w:val="clear" w:fill="FFFFFF"/>
+          <w:lang w:eastAsia="zh-CN"/>
+        </w:rPr>
+        <w:t>：</w:t>
+      </w:r>
+      <w:r>
+        <w:rPr>
+          <w:rFonts w:hint="eastAsia" w:asciiTheme="minorEastAsia" w:hAnsiTheme="minorEastAsia" w:eastAsiaTheme="minorEastAsia" w:cstheme="minorEastAsia"/>
+          <w:i w:val="0"/>
+          <w:caps w:val="0"/>
+          <w:color w:val="333333"/>
+          <w:spacing w:val="0"/>
+          <w:sz w:val="28"/>
+          <w:szCs w:val="28"/>
+          <w:shd w:val="clear" w:fill="FFFFFF"/>
+        </w:rPr>
+        <w:t>是指软件产品为满足用户业务需求而必须具有且除功能需求以外的特性，包括系统的性能、可靠性、可维护性、可扩充性和对技术和对业务的适应性等。</w:t>
+      </w:r>
+    </w:p>
+    <w:p>
+      <w:pPr>
+        <w:pStyle w:val="6"/>
+        <w:keepNext w:val="0"/>
+        <w:keepLines w:val="0"/>
+        <w:widowControl/>
+        <w:suppressLineNumbers w:val="0"/>
+        <w:pBdr>
+          <w:top w:val="none" w:color="auto" w:sz="0" w:space="0"/>
+          <w:left w:val="none" w:color="auto" w:sz="0" w:space="0"/>
+          <w:bottom w:val="none" w:color="auto" w:sz="0" w:space="0"/>
+          <w:right w:val="none" w:color="auto" w:sz="0" w:space="0"/>
+        </w:pBdr>
+        <w:shd w:val="clear" w:fill="FFFFFF"/>
+        <w:spacing w:before="0" w:beforeAutospacing="0" w:after="120" w:afterAutospacing="0"/>
+        <w:ind w:left="0" w:right="0" w:firstLine="0"/>
+        <w:rPr>
+          <w:rFonts w:hint="eastAsia" w:asciiTheme="minorEastAsia" w:hAnsiTheme="minorEastAsia" w:eastAsiaTheme="minorEastAsia" w:cstheme="minorEastAsia"/>
+          <w:i w:val="0"/>
+          <w:caps w:val="0"/>
+          <w:color w:val="333333"/>
+          <w:spacing w:val="0"/>
+          <w:sz w:val="28"/>
+          <w:szCs w:val="28"/>
+        </w:rPr>
+      </w:pPr>
+      <w:r>
+        <w:rPr>
+          <w:rFonts w:hint="eastAsia" w:asciiTheme="minorEastAsia" w:hAnsiTheme="minorEastAsia" w:eastAsiaTheme="minorEastAsia" w:cstheme="minorEastAsia"/>
+          <w:i w:val="0"/>
+          <w:caps w:val="0"/>
+          <w:color w:val="333333"/>
+          <w:spacing w:val="0"/>
+          <w:sz w:val="28"/>
+          <w:szCs w:val="28"/>
+          <w:bdr w:val="none" w:color="auto" w:sz="0" w:space="0"/>
+          <w:shd w:val="clear" w:fill="FFFFFF"/>
+        </w:rPr>
+        <w:t>性能要求：要求系统能满足100个人同时使用，页面反应时间不能超过6秒；</w:t>
+      </w:r>
+    </w:p>
+    <w:p>
+      <w:pPr>
+        <w:pStyle w:val="6"/>
+        <w:keepNext w:val="0"/>
+        <w:keepLines w:val="0"/>
+        <w:widowControl/>
+        <w:suppressLineNumbers w:val="0"/>
+        <w:pBdr>
+          <w:top w:val="none" w:color="auto" w:sz="0" w:space="0"/>
+          <w:left w:val="none" w:color="auto" w:sz="0" w:space="0"/>
+          <w:bottom w:val="none" w:color="auto" w:sz="0" w:space="0"/>
+          <w:right w:val="none" w:color="auto" w:sz="0" w:space="0"/>
+        </w:pBdr>
+        <w:shd w:val="clear" w:fill="FFFFFF"/>
+        <w:spacing w:before="0" w:beforeAutospacing="0" w:after="120" w:afterAutospacing="0"/>
+        <w:ind w:left="0" w:right="0" w:firstLine="0"/>
+        <w:rPr>
+          <w:rFonts w:hint="default" w:ascii="Arial" w:hAnsi="Arial" w:eastAsia="Arial" w:cs="Arial"/>
+          <w:i w:val="0"/>
+          <w:caps w:val="0"/>
+          <w:color w:val="333333"/>
+          <w:spacing w:val="0"/>
+          <w:sz w:val="19"/>
+          <w:szCs w:val="19"/>
+        </w:rPr>
+      </w:pPr>
+      <w:r>
+        <w:rPr>
+          <w:rFonts w:hint="eastAsia" w:asciiTheme="minorEastAsia" w:hAnsiTheme="minorEastAsia" w:eastAsiaTheme="minorEastAsia" w:cstheme="minorEastAsia"/>
+          <w:i w:val="0"/>
+          <w:caps w:val="0"/>
+          <w:color w:val="333333"/>
+          <w:spacing w:val="0"/>
+          <w:sz w:val="28"/>
+          <w:szCs w:val="28"/>
+          <w:bdr w:val="none" w:color="auto" w:sz="0" w:space="0"/>
+          <w:shd w:val="clear" w:fill="FFFFFF"/>
+        </w:rPr>
+        <w:t>可靠性： 系统能7×24小时连续运行，年非计划宕机时间不能高于8小时。要求能快速的部署，特别是在系统出现故障时，能够快速的切换到备用机。</w:t>
+      </w:r>
+    </w:p>
+    <w:p>
+      <w:pPr>
+        <w:widowControl w:val="0"/>
+        <w:numPr>
+          <w:ilvl w:val="0"/>
+          <w:numId w:val="0"/>
+        </w:numPr>
+        <w:jc w:val="both"/>
+        <w:rPr>
+          <w:rFonts w:hint="eastAsia" w:asciiTheme="minorEastAsia" w:hAnsiTheme="minorEastAsia" w:eastAsiaTheme="minorEastAsia" w:cstheme="minorEastAsia"/>
+          <w:i w:val="0"/>
+          <w:caps w:val="0"/>
+          <w:color w:val="333333"/>
+          <w:spacing w:val="0"/>
+          <w:sz w:val="28"/>
+          <w:szCs w:val="28"/>
+          <w:shd w:val="clear" w:fill="FFFFFF"/>
+          <w:lang w:val="en-US" w:eastAsia="zh-CN"/>
+        </w:rPr>
+      </w:pPr>
+    </w:p>
+    <w:p>
+      <w:pPr>
+        <w:widowControl w:val="0"/>
+        <w:numPr>
+          <w:ilvl w:val="0"/>
+          <w:numId w:val="0"/>
+        </w:numPr>
+        <w:jc w:val="both"/>
+        <w:rPr>
+          <w:rFonts w:hint="eastAsia" w:asciiTheme="majorEastAsia" w:hAnsiTheme="majorEastAsia" w:eastAsiaTheme="majorEastAsia" w:cstheme="majorEastAsia"/>
+          <w:sz w:val="28"/>
+          <w:szCs w:val="28"/>
+          <w:lang w:val="en-US" w:eastAsia="zh-CN"/>
+        </w:rPr>
+      </w:pPr>
+    </w:p>
+    <w:p>
+      <w:pPr>
+        <w:widowControl w:val="0"/>
+        <w:numPr>
+          <w:ilvl w:val="0"/>
+          <w:numId w:val="0"/>
+        </w:numPr>
+        <w:jc w:val="both"/>
+        <w:rPr>
           <w:rFonts w:hint="eastAsia" w:asciiTheme="majorEastAsia" w:hAnsiTheme="majorEastAsia" w:eastAsiaTheme="majorEastAsia" w:cstheme="majorEastAsia"/>
           <w:sz w:val="28"/>
           <w:szCs w:val="28"/>
@@ -3219,6 +3829,65 @@
         <w:t>2.4软件系统架构设计蓝图</w:t>
       </w:r>
       <w:bookmarkEnd w:id="33"/>
+    </w:p>
+    <w:p>
+      <w:pPr>
+        <w:widowControl w:val="0"/>
+        <w:numPr>
+          <w:ilvl w:val="0"/>
+          <w:numId w:val="0"/>
+        </w:numPr>
+        <w:jc w:val="both"/>
+        <w:rPr>
+          <w:rFonts w:hint="eastAsia" w:asciiTheme="majorEastAsia" w:hAnsiTheme="majorEastAsia" w:eastAsiaTheme="majorEastAsia" w:cstheme="majorEastAsia"/>
+          <w:sz w:val="28"/>
+          <w:szCs w:val="28"/>
+          <w:lang w:val="en-US" w:eastAsia="zh-CN"/>
+        </w:rPr>
+      </w:pPr>
+      <w:r>
+        <w:drawing>
+          <wp:inline distT="0" distB="0" distL="114300" distR="114300">
+            <wp:extent cx="5272405" cy="4299585"/>
+            <wp:effectExtent l="0" t="0" r="635" b="13335"/>
+            <wp:docPr id="8" name="图片 2"/>
+            <wp:cNvGraphicFramePr>
+              <a:graphicFrameLocks xmlns:a="http://schemas.openxmlformats.org/drawingml/2006/main" noChangeAspect="1"/>
+            </wp:cNvGraphicFramePr>
+            <a:graphic xmlns:a="http://schemas.openxmlformats.org/drawingml/2006/main">
+              <a:graphicData uri="http://schemas.openxmlformats.org/drawingml/2006/picture">
+                <pic:pic xmlns:pic="http://schemas.openxmlformats.org/drawingml/2006/picture">
+                  <pic:nvPicPr>
+                    <pic:cNvPr id="8" name="图片 2"/>
+                    <pic:cNvPicPr>
+                      <a:picLocks noChangeAspect="1"/>
+                    </pic:cNvPicPr>
+                  </pic:nvPicPr>
+                  <pic:blipFill>
+                    <a:blip r:embed="rId5"/>
+                    <a:stretch>
+                      <a:fillRect/>
+                    </a:stretch>
+                  </pic:blipFill>
+                  <pic:spPr>
+                    <a:xfrm>
+                      <a:off x="0" y="0"/>
+                      <a:ext cx="5272405" cy="4299585"/>
+                    </a:xfrm>
+                    <a:prstGeom prst="rect">
+                      <a:avLst/>
+                    </a:prstGeom>
+                    <a:noFill/>
+                    <a:ln w="9525">
+                      <a:noFill/>
+                    </a:ln>
+                  </pic:spPr>
+                </pic:pic>
+              </a:graphicData>
+            </a:graphic>
+          </wp:inline>
+        </w:drawing>
+      </w:r>
     </w:p>
     <w:p>
       <w:pPr>
@@ -3491,7 +4160,7 @@
                     </pic:cNvPicPr>
                   </pic:nvPicPr>
                   <pic:blipFill>
-                    <a:blip r:embed="rId5"/>
+                    <a:blip r:embed="rId6"/>
                     <a:stretch>
                       <a:fillRect/>
                     </a:stretch>
@@ -3583,7 +4252,7 @@
                     </pic:cNvPicPr>
                   </pic:nvPicPr>
                   <pic:blipFill>
-                    <a:blip r:embed="rId6"/>
+                    <a:blip r:embed="rId7"/>
                     <a:stretch>
                       <a:fillRect/>
                     </a:stretch>
@@ -3685,7 +4354,7 @@
                     </pic:cNvPicPr>
                   </pic:nvPicPr>
                   <pic:blipFill>
-                    <a:blip r:embed="rId7"/>
+                    <a:blip r:embed="rId8"/>
                     <a:stretch>
                       <a:fillRect/>
                     </a:stretch>
@@ -3993,7 +4662,7 @@
                     </pic:cNvPicPr>
                   </pic:nvPicPr>
                   <pic:blipFill>
-                    <a:blip r:embed="rId8"/>
+                    <a:blip r:embed="rId9"/>
                     <a:stretch>
                       <a:fillRect/>
                     </a:stretch>
@@ -4214,7 +4883,7 @@
                     </pic:cNvPicPr>
                   </pic:nvPicPr>
                   <pic:blipFill>
-                    <a:blip r:embed="rId9"/>
+                    <a:blip r:embed="rId10"/>
                     <a:stretch>
                       <a:fillRect/>
                     </a:stretch>
@@ -4361,7 +5030,7 @@
         <w:widowControl w:val="0"/>
         <w:numPr>
           <w:ilvl w:val="0"/>
-          <w:numId w:val="1"/>
+          <w:numId w:val="2"/>
         </w:numPr>
         <w:ind w:left="420" w:leftChars="0" w:hanging="420" w:firstLineChars="0"/>
         <w:jc w:val="both"/>
@@ -4387,7 +5056,7 @@
         <w:widowControl w:val="0"/>
         <w:numPr>
           <w:ilvl w:val="0"/>
-          <w:numId w:val="1"/>
+          <w:numId w:val="2"/>
         </w:numPr>
         <w:ind w:left="420" w:leftChars="0" w:hanging="420" w:firstLineChars="0"/>
         <w:jc w:val="both"/>
@@ -4413,7 +5082,7 @@
         <w:widowControl w:val="0"/>
         <w:numPr>
           <w:ilvl w:val="0"/>
-          <w:numId w:val="1"/>
+          <w:numId w:val="2"/>
         </w:numPr>
         <w:ind w:left="420" w:leftChars="0" w:hanging="420" w:firstLineChars="0"/>
         <w:jc w:val="both"/>
@@ -4439,7 +5108,7 @@
         <w:widowControl w:val="0"/>
         <w:numPr>
           <w:ilvl w:val="0"/>
-          <w:numId w:val="1"/>
+          <w:numId w:val="2"/>
         </w:numPr>
         <w:ind w:left="420" w:leftChars="0" w:hanging="420" w:firstLineChars="0"/>
         <w:jc w:val="both"/>
@@ -4613,8 +5282,6 @@
           <w:lang w:val="en-US" w:eastAsia="zh-CN"/>
         </w:rPr>
       </w:pPr>
-      <w:bookmarkStart w:id="48" w:name="_GoBack"/>
-      <w:bookmarkEnd w:id="48"/>
     </w:p>
     <w:p>
       <w:pPr>
@@ -5039,7 +5706,27 @@
       </w:rPr>
     </w:lvl>
   </w:abstractNum>
+  <w:abstractNum w:abstractNumId="1">
+    <w:nsid w:val="BE864A52"/>
+    <w:multiLevelType w:val="singleLevel"/>
+    <w:tmpl w:val="BE864A52"/>
+    <w:lvl w:ilvl="0" w:tentative="0">
+      <w:start w:val="1"/>
+      <w:numFmt w:val="bullet"/>
+      <w:lvlText w:val=""/>
+      <w:lvlJc w:val="left"/>
+      <w:pPr>
+        <w:ind w:left="420" w:hanging="420"/>
+      </w:pPr>
+      <w:rPr>
+        <w:rFonts w:hint="default" w:ascii="Wingdings" w:hAnsi="Wingdings"/>
+      </w:rPr>
+    </w:lvl>
+  </w:abstractNum>
   <w:num w:numId="1">
+    <w:abstractNumId w:val="1"/>
+  </w:num>
+  <w:num w:numId="2">
     <w:abstractNumId w:val="0"/>
   </w:num>
 </w:numbering>
@@ -5357,12 +6044,12 @@
       <w:sz w:val="32"/>
     </w:rPr>
   </w:style>
-  <w:style w:type="character" w:default="1" w:styleId="6">
+  <w:style w:type="character" w:default="1" w:styleId="7">
     <w:name w:val="Default Paragraph Font"/>
     <w:semiHidden/>
     <w:uiPriority w:val="0"/>
   </w:style>
-  <w:style w:type="table" w:default="1" w:styleId="7">
+  <w:style w:type="table" w:default="1" w:styleId="8">
     <w:name w:val="Normal Table"/>
     <w:semiHidden/>
     <w:qFormat/>
@@ -5418,7 +6105,22 @@
       <w:sz w:val="18"/>
     </w:rPr>
   </w:style>
-  <w:style w:type="paragraph" w:customStyle="1" w:styleId="8">
+  <w:style w:type="paragraph" w:styleId="6">
+    <w:name w:val="Normal (Web)"/>
+    <w:basedOn w:val="1"/>
+    <w:uiPriority w:val="0"/>
+    <w:pPr>
+      <w:spacing w:before="0" w:beforeAutospacing="1" w:after="0" w:afterAutospacing="1"/>
+      <w:ind w:left="0" w:right="0"/>
+      <w:jc w:val="left"/>
+    </w:pPr>
+    <w:rPr>
+      <w:kern w:val="0"/>
+      <w:sz w:val="24"/>
+      <w:lang w:val="en-US" w:eastAsia="zh-CN" w:bidi="ar"/>
+    </w:rPr>
+  </w:style>
+  <w:style w:type="paragraph" w:customStyle="1" w:styleId="9">
     <w:name w:val="WPSOffice手动目录 1"/>
     <w:qFormat/>
     <w:uiPriority w:val="0"/>
@@ -5431,8 +6133,9 @@
       <w:szCs w:val="20"/>
     </w:rPr>
   </w:style>
-  <w:style w:type="paragraph" w:customStyle="1" w:styleId="9">
+  <w:style w:type="paragraph" w:customStyle="1" w:styleId="10">
     <w:name w:val="WPSOffice手动目录 2"/>
+    <w:qFormat/>
     <w:uiPriority w:val="0"/>
     <w:pPr>
       <w:ind w:leftChars="200"/>

</xml_diff>